<commit_message>
changed the output syntax
</commit_message>
<xml_diff>
--- a/Compiler/bin/docs/doc-1.docx
+++ b/Compiler/bin/docs/doc-1.docx
@@ -5,6 +5,16 @@
     <w:p>
       <w:r>
         <w:t>The input files illustrate the features that we have managed to implement until Milestone 3 and are sure that the alloy translation is accurate.</w:t>
+      </w:r>
+      <w:r>
+        <w:t xml:space="preserve"> </w:t>
+      </w:r>
+      <w:r>
+        <w:rPr>
+          <w:b/>
+          <w:bCs/>
+        </w:rPr>
+        <w:t>We are also planning to add bool support as well, however code for it is not included in this submission due to stability concerns.</w:t>
       </w:r>
     </w:p>
     <w:p>
@@ -36,7 +46,10 @@
         </w:numPr>
       </w:pPr>
       <w:r>
-        <w:t>Variables can be of type int or bool</w:t>
+        <w:t>Variables can be of type int</w:t>
+      </w:r>
+      <w:r>
+        <w:t xml:space="preserve"> </w:t>
       </w:r>
     </w:p>
     <w:p>
@@ -72,7 +85,7 @@
         </w:numPr>
       </w:pPr>
       <w:r>
-        <w:t>Variables can be declared without assigning a specific value. In which case they will be assigned to their default values (0 for integer types, false for Boolean types)</w:t>
+        <w:t>Variables can be declared without assigning a specific value. In which case they will be assigned to their default values (0 for integer types)</w:t>
       </w:r>
     </w:p>
     <w:p>
@@ -153,12 +166,6 @@
         <w:t xml:space="preserve">rithmetic, relational, and </w:t>
       </w:r>
       <w:r>
-        <w:rPr>
-          <w:b/>
-          <w:bCs/>
-          <w:sz w:val="46"/>
-          <w:szCs w:val="46"/>
-        </w:rPr>
         <w:t>logical</w:t>
       </w:r>
       <w:r>
@@ -189,7 +196,13 @@
         </w:numPr>
       </w:pPr>
       <w:r>
-        <w:t>If statement can be with or without contracts but the compiler will only output alloy translation for if statements with contracts (otherwise there is nothing much to verify)</w:t>
+        <w:t xml:space="preserve">If statement can be with or without contracts but the compiler will only output alloy translation for if statements with contracts (otherwise there is </w:t>
+      </w:r>
+      <w:r>
+        <w:t>not</w:t>
+      </w:r>
+      <w:r>
+        <w:t xml:space="preserve"> much to verify)</w:t>
       </w:r>
     </w:p>
     <w:p>
@@ -492,34 +505,29 @@
         </w:rPr>
       </w:pPr>
       <w:r>
-        <w:t xml:space="preserve">The bodies of </w:t>
-      </w:r>
-      <w:r>
-        <w:t>if/else if/else</w:t>
-      </w:r>
-      <w:r>
-        <w:t xml:space="preserve"> statements must not have reassignment of one variable more than once (in each boy a single variable can be assigned only once). During milestone 2 meeting we discussed this issue with Professor Jackie and have been working on fixing it. However, supporting this task with the current output format results in very complicated output and we are working on new Alloy output format that will make this task possible. </w:t>
+        <w:t>The bodies of if/else if/else statements must not have reassignment of one variable more than once (in each bo</w:t>
+      </w:r>
+      <w:r>
+        <w:t>d</w:t>
+      </w:r>
+      <w:r>
+        <w:t xml:space="preserve">y a single variable can be assigned only once). During milestone 2 meeting we discussed this issue with Professor Jackie and have been working on fixing it. However, supporting this task with the current output format results in very complicated output and we are working on new Alloy output format that will make this task possible. </w:t>
       </w:r>
     </w:p>
     <w:p>
       <w:pPr>
         <w:pStyle w:val="ListParagraph"/>
-        <w:numPr>
-          <w:ilvl w:val="1"/>
-          <w:numId w:val="2"/>
-        </w:numPr>
         <w:autoSpaceDE w:val="0"/>
         <w:autoSpaceDN w:val="0"/>
         <w:adjustRightInd w:val="0"/>
         <w:spacing w:after="0" w:line="240" w:lineRule="auto"/>
-        <w:rPr>
-          <w:rFonts w:ascii="Consolas" w:hAnsi="Consolas" w:cs="Consolas"/>
-          <w:sz w:val="28"/>
-          <w:szCs w:val="28"/>
-        </w:rPr>
-      </w:pPr>
-      <w:bookmarkStart w:id="0" w:name="_GoBack"/>
-      <w:bookmarkEnd w:id="0"/>
+        <w:ind w:left="1440"/>
+        <w:rPr>
+          <w:rFonts w:ascii="Consolas" w:hAnsi="Consolas" w:cs="Consolas"/>
+          <w:sz w:val="28"/>
+          <w:szCs w:val="28"/>
+        </w:rPr>
+      </w:pPr>
     </w:p>
     <w:sectPr>
       <w:pgSz w:w="12240" w:h="15840"/>

</xml_diff>